<commit_message>
upload CTF Report for team 11
</commit_message>
<xml_diff>
--- a/finalproject/Security-Final-Project-Abstract.docx
+++ b/finalproject/Security-Final-Project-Abstract.docx
@@ -16,9 +16,13 @@
     </w:p>
     <w:p/>
     <w:p>
+      <w:pPr>
+        <w:spacing w:line="360" w:lineRule="auto"/>
+      </w:pPr>
       <w:r>
         <w:tab/>
       </w:r>
+      <w:bookmarkStart w:id="0" w:name="_GoBack"/>
       <w:r>
         <w:t xml:space="preserve">With well over 1 billion users combined, Chrome and Firefox </w:t>
       </w:r>
@@ -41,11 +45,15 @@
       </w:r>
     </w:p>
     <w:p>
+      <w:pPr>
+        <w:spacing w:line="360" w:lineRule="auto"/>
+      </w:pPr>
       <w:r>
         <w:tab/>
         <w:t>In this paper, I’ll examine how extensions are built and what extensions can be given access to, attempts that Google and Mozilla have made to secure their browsers, and demonstrate how an individual could create an extension to hijack a Facebook or Twitter account.</w:t>
       </w:r>
     </w:p>
+    <w:bookmarkEnd w:id="0"/>
     <w:p/>
     <w:p>
       <w:r>
@@ -57,8 +65,6 @@
       <w:r>
         <w:t xml:space="preserve"> Ming Chow</w:t>
       </w:r>
-      <w:bookmarkStart w:id="0" w:name="_GoBack"/>
-      <w:bookmarkEnd w:id="0"/>
     </w:p>
     <w:sectPr>
       <w:headerReference w:type="default" r:id="rId7"/>

</xml_diff>